<commit_message>
Added all Week 7 Minutes and filled out any gaps.
</commit_message>
<xml_diff>
--- a/Documentation/Wk7/Minutes_Group06_Wk7_client_meeting_3.docx
+++ b/Documentation/Wk7/Minutes_Group06_Wk7_client_meeting_3.docx
@@ -571,6 +571,165 @@
                 <w14:ligatures w14:val="none"/>
               </w:rPr>
             </w:pPr>
+            <w:r>
+              <w:rPr>
+                <w:rStyle w:val="rynqvb"/>
+                <w:rFonts w:ascii="Times New Roman" w:eastAsia="Times New Roman" w:hAnsi="Times New Roman" w:cs="Times New Roman"/>
+                <w:kern w:val="0"/>
+                <w14:ligatures w14:val="none"/>
+              </w:rPr>
+              <w:t xml:space="preserve">Primary data source: Prioritise PURE API over any “dynamic spreadsheet”. Internal sheet will still help mapping but won’t be used live. </w:t>
+            </w:r>
+          </w:p>
+          <w:p>
+            <w:pPr>
+              <w:pStyle w:val="ListParagraph"/>
+              <w:numPr>
+                <w:ilvl w:val="0"/>
+                <w:numId w:val="16"/>
+              </w:numPr>
+              <w:spacing w:before="100" w:beforeAutospacing="1" w:after="100" w:afterAutospacing="1" w:line="240" w:lineRule="auto"/>
+              <w:rPr>
+                <w:rStyle w:val="rynqvb"/>
+                <w:rFonts w:ascii="Times New Roman" w:eastAsia="Times New Roman" w:hAnsi="Times New Roman" w:cs="Times New Roman"/>
+                <w:kern w:val="0"/>
+                <w14:ligatures w14:val="none"/>
+              </w:rPr>
+            </w:pPr>
+            <w:r>
+              <w:rPr>
+                <w:rStyle w:val="rynqvb"/>
+                <w:rFonts w:ascii="Times New Roman" w:eastAsia="Times New Roman" w:hAnsi="Times New Roman" w:cs="Times New Roman"/>
+                <w:kern w:val="0"/>
+                <w14:ligatures w14:val="none"/>
+              </w:rPr>
+              <w:t xml:space="preserve">Tags/keywords: Library has provided a list of members + associated keywords. OI will try to add bespoke OI capabilities/strategic keywords into PURE so they’re pullable via API (research + industry expertise). </w:t>
+            </w:r>
+          </w:p>
+          <w:p>
+            <w:pPr>
+              <w:pStyle w:val="ListParagraph"/>
+              <w:numPr>
+                <w:ilvl w:val="0"/>
+                <w:numId w:val="16"/>
+              </w:numPr>
+              <w:spacing w:before="100" w:beforeAutospacing="1" w:after="100" w:afterAutospacing="1" w:line="240" w:lineRule="auto"/>
+              <w:rPr>
+                <w:rStyle w:val="rynqvb"/>
+                <w:rFonts w:ascii="Times New Roman" w:eastAsia="Times New Roman" w:hAnsi="Times New Roman" w:cs="Times New Roman"/>
+                <w:kern w:val="0"/>
+                <w14:ligatures w14:val="none"/>
+              </w:rPr>
+            </w:pPr>
+            <w:r>
+              <w:rPr>
+                <w:rStyle w:val="rynqvb"/>
+                <w:rFonts w:ascii="Times New Roman" w:eastAsia="Times New Roman" w:hAnsi="Times New Roman" w:cs="Times New Roman"/>
+                <w:kern w:val="0"/>
+                <w14:ligatures w14:val="none"/>
+              </w:rPr>
+              <w:t xml:space="preserve">Directory features: Target filtering by publications, grants, and expertise keywords; “ideally everything on the PURE profile page” is in scope for display. </w:t>
+            </w:r>
+          </w:p>
+          <w:p>
+            <w:pPr>
+              <w:pStyle w:val="ListParagraph"/>
+              <w:numPr>
+                <w:ilvl w:val="0"/>
+                <w:numId w:val="16"/>
+              </w:numPr>
+              <w:spacing w:before="100" w:beforeAutospacing="1" w:after="100" w:afterAutospacing="1" w:line="240" w:lineRule="auto"/>
+              <w:rPr>
+                <w:rStyle w:val="rynqvb"/>
+                <w:rFonts w:ascii="Times New Roman" w:eastAsia="Times New Roman" w:hAnsi="Times New Roman" w:cs="Times New Roman"/>
+                <w:kern w:val="0"/>
+                <w14:ligatures w14:val="none"/>
+              </w:rPr>
+            </w:pPr>
+            <w:r>
+              <w:rPr>
+                <w:rStyle w:val="rynqvb"/>
+                <w:rFonts w:ascii="Times New Roman" w:eastAsia="Times New Roman" w:hAnsi="Times New Roman" w:cs="Times New Roman"/>
+                <w:kern w:val="0"/>
+                <w14:ligatures w14:val="none"/>
+              </w:rPr>
+              <w:t xml:space="preserve">Access tokens: Two tokens will be issued per project stream (one for your team, one for the parallel internal team). Emily will prioritise delivering your token after a short internal tidy-up. </w:t>
+            </w:r>
+          </w:p>
+          <w:p>
+            <w:pPr>
+              <w:pStyle w:val="ListParagraph"/>
+              <w:numPr>
+                <w:ilvl w:val="0"/>
+                <w:numId w:val="16"/>
+              </w:numPr>
+              <w:spacing w:before="100" w:beforeAutospacing="1" w:after="100" w:afterAutospacing="1" w:line="240" w:lineRule="auto"/>
+              <w:rPr>
+                <w:rStyle w:val="rynqvb"/>
+                <w:rFonts w:ascii="Times New Roman" w:eastAsia="Times New Roman" w:hAnsi="Times New Roman" w:cs="Times New Roman"/>
+                <w:kern w:val="0"/>
+                <w14:ligatures w14:val="none"/>
+              </w:rPr>
+            </w:pPr>
+            <w:r>
+              <w:rPr>
+                <w:rStyle w:val="rynqvb"/>
+                <w:rFonts w:ascii="Times New Roman" w:eastAsia="Times New Roman" w:hAnsi="Times New Roman" w:cs="Times New Roman"/>
+                <w:kern w:val="0"/>
+                <w14:ligatures w14:val="none"/>
+              </w:rPr>
+              <w:t xml:space="preserve">Branding: Use official OI blue hex (already shared). Current prototype is “polished”; colour tweaks are easy in prototyping. </w:t>
+            </w:r>
+          </w:p>
+          <w:p>
+            <w:pPr>
+              <w:pStyle w:val="ListParagraph"/>
+              <w:numPr>
+                <w:ilvl w:val="0"/>
+                <w:numId w:val="16"/>
+              </w:numPr>
+              <w:spacing w:before="100" w:beforeAutospacing="1" w:after="100" w:afterAutospacing="1" w:line="240" w:lineRule="auto"/>
+              <w:rPr>
+                <w:rStyle w:val="rynqvb"/>
+                <w:rFonts w:ascii="Times New Roman" w:eastAsia="Times New Roman" w:hAnsi="Times New Roman" w:cs="Times New Roman"/>
+                <w:kern w:val="0"/>
+                <w14:ligatures w14:val="none"/>
+              </w:rPr>
+            </w:pPr>
+            <w:r>
+              <w:rPr>
+                <w:rStyle w:val="rynqvb"/>
+                <w:rFonts w:ascii="Times New Roman" w:eastAsia="Times New Roman" w:hAnsi="Times New Roman" w:cs="Times New Roman"/>
+                <w:kern w:val="0"/>
+                <w14:ligatures w14:val="none"/>
+              </w:rPr>
+              <w:t xml:space="preserve">Deployment path: If Sitecore access for students isn’t possible, an Azure VM is the backup to host the data service; Viv (as site owner) can handle the Sitecore theme install if you deliver HTML/CSS/JS packaged appropriately. </w:t>
+            </w:r>
+          </w:p>
+          <w:p>
+            <w:pPr>
+              <w:pStyle w:val="ListParagraph"/>
+              <w:numPr>
+                <w:ilvl w:val="0"/>
+                <w:numId w:val="16"/>
+              </w:numPr>
+              <w:spacing w:before="100" w:beforeAutospacing="1" w:after="100" w:afterAutospacing="1" w:line="240" w:lineRule="auto"/>
+              <w:rPr>
+                <w:rStyle w:val="rynqvb"/>
+                <w:rFonts w:ascii="Times New Roman" w:eastAsia="Times New Roman" w:hAnsi="Times New Roman" w:cs="Times New Roman"/>
+                <w:kern w:val="0"/>
+                <w14:ligatures w14:val="none"/>
+              </w:rPr>
+            </w:pPr>
+            <w:r>
+              <w:rPr>
+                <w:rStyle w:val="rynqvb"/>
+                <w:rFonts w:ascii="Times New Roman" w:eastAsia="Times New Roman" w:hAnsi="Times New Roman" w:cs="Times New Roman"/>
+                <w:kern w:val="0"/>
+                <w14:ligatures w14:val="none"/>
+              </w:rPr>
+              <w:t xml:space="preserve">Timeline ambition: Client would like it live before end of year (post-unit), so your deliverables should leave a clean handover path. </w:t>
+            </w:r>
           </w:p>
           <w:p>
             <w:pPr>
@@ -628,6 +787,17 @@
                 <w14:ligatures w14:val="none"/>
               </w:rPr>
             </w:pPr>
+            <w:r>
+              <w:rPr>
+                <w:rFonts w:ascii="Times New Roman" w:eastAsia="Times New Roman" w:hAnsi="Times New Roman" w:cs="Times New Roman"/>
+                <w:kern w:val="0"/>
+                <w14:ligatures w14:val="none"/>
+              </w:rPr>
+              <w:t>O</w:t>
+            </w:r>
+            <w:r>
+              <w:t>n Demand, presumably late Week 7 / into Week 8, depending on details from Luke Salter about the Deployment and whenever we get the API token.</w:t>
+            </w:r>
           </w:p>
           <w:p>
             <w:pPr>
@@ -646,6 +816,7 @@
                 <w:kern w:val="0"/>
                 <w14:ligatures w14:val="none"/>
               </w:rPr>
+              <w:lastRenderedPageBreak/>
               <w:t xml:space="preserve">Meeting Closed: </w:t>
             </w:r>
             <w:r>
@@ -656,6 +827,21 @@
                 <w14:ligatures w14:val="none"/>
               </w:rPr>
               <w:t>1:</w:t>
+            </w:r>
+            <w:r>
+              <w:rPr>
+                <w:rFonts w:ascii="Times New Roman" w:eastAsia="Times New Roman" w:hAnsi="Times New Roman" w:cs="Times New Roman"/>
+                <w:color w:val="000000"/>
+                <w:kern w:val="0"/>
+                <w14:ligatures w14:val="none"/>
+              </w:rPr>
+              <w:t>4</w:t>
+            </w:r>
+            <w:r>
+              <w:rPr>
+                <w:color w:val="000000"/>
+              </w:rPr>
+              <w:t xml:space="preserve">5PM </w:t>
             </w:r>
           </w:p>
           <w:p>
@@ -688,6 +874,7 @@
           <w:kern w:val="0"/>
           <w14:ligatures w14:val="none"/>
         </w:rPr>
+        <w:lastRenderedPageBreak/>
         <w:t xml:space="preserve">Minute taker: </w:t>
       </w:r>
       <w:r>
@@ -697,7 +884,7 @@
           <w:kern w:val="0"/>
           <w14:ligatures w14:val="none"/>
         </w:rPr>
-        <w:t>Pranav Rajput</w:t>
+        <w:t>Pranav Rajput, Tahjeeb Tahwar</w:t>
       </w:r>
     </w:p>
     <w:sectPr>
@@ -4104,6 +4291,26 @@
 </file>
 
 <file path=customXml/item1.xml><?xml version="1.0" encoding="utf-8"?>
+<p:properties xmlns:p="http://schemas.microsoft.com/office/2006/metadata/properties" xmlns:xsi="http://www.w3.org/2001/XMLSchema-instance" xmlns:pc="http://schemas.microsoft.com/office/infopath/2007/PartnerControls">
+  <documentManagement>
+    <lcf76f155ced4ddcb4097134ff3c332f xmlns="8cab4cc0-55f2-4e94-90ca-7740b0f2cff3">
+      <Terms xmlns="http://schemas.microsoft.com/office/infopath/2007/PartnerControls"/>
+    </lcf76f155ced4ddcb4097134ff3c332f>
+    <TaxCatchAll xmlns="236bcce8-d093-4ce9-a987-a1e0ca21e6af" xsi:nil="true"/>
+  </documentManagement>
+</p:properties>
+</file>
+
+<file path=customXml/item2.xml><?xml version="1.0" encoding="utf-8"?>
+<?mso-contentType ?>
+<FormTemplates xmlns="http://schemas.microsoft.com/sharepoint/v3/contenttype/forms">
+  <Display>DocumentLibraryForm</Display>
+  <Edit>DocumentLibraryForm</Edit>
+  <New>DocumentLibraryForm</New>
+</FormTemplates>
+</file>
+
+<file path=customXml/item3.xml><?xml version="1.0" encoding="utf-8"?>
 <ct:contentTypeSchema xmlns:ct="http://schemas.microsoft.com/office/2006/metadata/contentType" xmlns:ma="http://schemas.microsoft.com/office/2006/metadata/properties/metaAttributes" ct:_="" ma:_="" ma:contentTypeName="Document" ma:contentTypeID="0x010100D563533D5CC6D94A82AD6D9A8BDF25F2" ma:contentTypeVersion="12" ma:contentTypeDescription="Create a new document." ma:contentTypeScope="" ma:versionID="6856cde139cf0b7f75fba5dfc61c883c">
   <xsd:schema xmlns:xsd="http://www.w3.org/2001/XMLSchema" xmlns:xs="http://www.w3.org/2001/XMLSchema" xmlns:p="http://schemas.microsoft.com/office/2006/metadata/properties" xmlns:ns2="8cab4cc0-55f2-4e94-90ca-7740b0f2cff3" xmlns:ns3="236bcce8-d093-4ce9-a987-a1e0ca21e6af" targetNamespace="http://schemas.microsoft.com/office/2006/metadata/properties" ma:root="true" ma:fieldsID="f6e6d5dde3f5c4a3a5e866953db83531" ns2:_="" ns3:_="">
     <xsd:import namespace="8cab4cc0-55f2-4e94-90ca-7740b0f2cff3"/>
@@ -4298,27 +4505,26 @@
 </ct:contentTypeSchema>
 </file>
 
-<file path=customXml/item2.xml><?xml version="1.0" encoding="utf-8"?>
-<?mso-contentType ?>
-<FormTemplates xmlns="http://schemas.microsoft.com/sharepoint/v3/contenttype/forms">
-  <Display>DocumentLibraryForm</Display>
-  <Edit>DocumentLibraryForm</Edit>
-  <New>DocumentLibraryForm</New>
-</FormTemplates>
+<file path=customXml/itemProps1.xml><?xml version="1.0" encoding="utf-8"?>
+<ds:datastoreItem xmlns:ds="http://schemas.openxmlformats.org/officeDocument/2006/customXml" ds:itemID="{C1418C5E-3A01-4507-A845-6A1504508A1C}">
+  <ds:schemaRefs>
+    <ds:schemaRef ds:uri="http://schemas.microsoft.com/office/2006/metadata/properties"/>
+    <ds:schemaRef ds:uri="http://schemas.microsoft.com/office/infopath/2007/PartnerControls"/>
+    <ds:schemaRef ds:uri="8cab4cc0-55f2-4e94-90ca-7740b0f2cff3"/>
+    <ds:schemaRef ds:uri="236bcce8-d093-4ce9-a987-a1e0ca21e6af"/>
+  </ds:schemaRefs>
+</ds:datastoreItem>
 </file>
 
-<file path=customXml/item3.xml><?xml version="1.0" encoding="utf-8"?>
-<p:properties xmlns:p="http://schemas.microsoft.com/office/2006/metadata/properties" xmlns:xsi="http://www.w3.org/2001/XMLSchema-instance" xmlns:pc="http://schemas.microsoft.com/office/infopath/2007/PartnerControls">
-  <documentManagement>
-    <lcf76f155ced4ddcb4097134ff3c332f xmlns="8cab4cc0-55f2-4e94-90ca-7740b0f2cff3">
-      <Terms xmlns="http://schemas.microsoft.com/office/infopath/2007/PartnerControls"/>
-    </lcf76f155ced4ddcb4097134ff3c332f>
-    <TaxCatchAll xmlns="236bcce8-d093-4ce9-a987-a1e0ca21e6af" xsi:nil="true"/>
-  </documentManagement>
-</p:properties>
+<file path=customXml/itemProps2.xml><?xml version="1.0" encoding="utf-8"?>
+<ds:datastoreItem xmlns:ds="http://schemas.openxmlformats.org/officeDocument/2006/customXml" ds:itemID="{D22BA01E-D6F8-412D-B169-E5DA4892309B}">
+  <ds:schemaRefs>
+    <ds:schemaRef ds:uri="http://schemas.microsoft.com/sharepoint/v3/contenttype/forms"/>
+  </ds:schemaRefs>
+</ds:datastoreItem>
 </file>
 
-<file path=customXml/itemProps1.xml><?xml version="1.0" encoding="utf-8"?>
+<file path=customXml/itemProps3.xml><?xml version="1.0" encoding="utf-8"?>
 <ds:datastoreItem xmlns:ds="http://schemas.openxmlformats.org/officeDocument/2006/customXml" ds:itemID="{2D9DE0E9-091D-43F3-8B7A-C4B51AF63EA3}">
   <ds:schemaRefs>
     <ds:schemaRef ds:uri="http://schemas.microsoft.com/office/2006/metadata/contentType"/>
@@ -4335,23 +4541,4 @@
     <ds:schemaRef ds:uri="http://schemas.microsoft.com/internal/obd"/>
   </ds:schemaRefs>
 </ds:datastoreItem>
-</file>
-
-<file path=customXml/itemProps2.xml><?xml version="1.0" encoding="utf-8"?>
-<ds:datastoreItem xmlns:ds="http://schemas.openxmlformats.org/officeDocument/2006/customXml" ds:itemID="{D22BA01E-D6F8-412D-B169-E5DA4892309B}">
-  <ds:schemaRefs>
-    <ds:schemaRef ds:uri="http://schemas.microsoft.com/sharepoint/v3/contenttype/forms"/>
-  </ds:schemaRefs>
-</ds:datastoreItem>
-</file>
-
-<file path=customXml/itemProps3.xml><?xml version="1.0" encoding="utf-8"?>
-<ds:datastoreItem xmlns:ds="http://schemas.openxmlformats.org/officeDocument/2006/customXml" ds:itemID="{C1418C5E-3A01-4507-A845-6A1504508A1C}">
-  <ds:schemaRefs>
-    <ds:schemaRef ds:uri="http://schemas.microsoft.com/office/2006/metadata/properties"/>
-    <ds:schemaRef ds:uri="http://schemas.microsoft.com/office/infopath/2007/PartnerControls"/>
-    <ds:schemaRef ds:uri="8cab4cc0-55f2-4e94-90ca-7740b0f2cff3"/>
-    <ds:schemaRef ds:uri="236bcce8-d093-4ce9-a987-a1e0ca21e6af"/>
-  </ds:schemaRefs>
-</ds:datastoreItem>
 </file>
</xml_diff>